<commit_message>
all files are updated with spelling errors 6th time and content is revised 4th time
</commit_message>
<xml_diff>
--- a/readme.docx
+++ b/readme.docx
@@ -32,6 +32,9 @@
       <w:r>
         <w:t xml:space="preserve"> by</w:t>
       </w:r>
+      <w:r>
+        <w:t>:</w:t>
+      </w:r>
     </w:p>
     <w:p>
       <w:pPr>
@@ -53,6 +56,8 @@
       <w:r>
         <w:tab/>
       </w:r>
+      <w:bookmarkStart w:id="0" w:name="_GoBack"/>
+      <w:bookmarkEnd w:id="0"/>
     </w:p>
     <w:p>
       <w:pPr>
@@ -65,19 +70,11 @@
       </w:pPr>
     </w:p>
     <w:p>
-      <w:r>
-        <w:rPr>
-          <w:b/>
-          <w:sz w:val="44"/>
-        </w:rPr>
-        <w:t>ABOUT</w:t>
-      </w:r>
-      <w:r>
-        <w:rPr>
-          <w:sz w:val="62"/>
-        </w:rPr>
-        <w:t>:</w:t>
-      </w:r>
+      <w:pPr>
+        <w:tabs>
+          <w:tab w:val="center" w:pos="4513"/>
+        </w:tabs>
+      </w:pPr>
     </w:p>
     <w:p>
       <w:pPr>
@@ -249,6 +246,13 @@
         </w:rPr>
         <w:t xml:space="preserve"> </w:t>
       </w:r>
+    </w:p>
+    <w:p>
+      <w:pPr>
+        <w:rPr>
+          <w:sz w:val="28"/>
+        </w:rPr>
+      </w:pPr>
     </w:p>
     <w:p>
       <w:pPr>
@@ -362,7 +366,7 @@
           <w:lang w:eastAsia="en-IN"/>
         </w:rPr>
         <w:drawing>
-          <wp:inline distT="0" distB="0" distL="0" distR="0" wp14:anchorId="6EC9AE0F" wp14:editId="4A2764CB">
+          <wp:inline distT="0" distB="0" distL="0" distR="0" wp14:anchorId="458DC88E" wp14:editId="6EFC6A25">
             <wp:extent cx="5731510" cy="3223974"/>
             <wp:effectExtent l="0" t="0" r="2540" b="0"/>
             <wp:docPr id="1" name="Picture 1"/>
@@ -465,7 +469,7 @@
           <w:sz w:val="20"/>
         </w:rPr>
         <w:drawing>
-          <wp:inline distT="0" distB="0" distL="0" distR="0" wp14:anchorId="64529696" wp14:editId="4F67E656">
+          <wp:inline distT="0" distB="0" distL="0" distR="0" wp14:anchorId="56C99AC0" wp14:editId="0F429E7B">
             <wp:extent cx="5731510" cy="2050729"/>
             <wp:effectExtent l="0" t="0" r="2540" b="6985"/>
             <wp:docPr id="2" name="Picture 2"/>
@@ -617,7 +621,7 @@
           <w:sz w:val="20"/>
         </w:rPr>
         <w:drawing>
-          <wp:inline distT="0" distB="0" distL="0" distR="0" wp14:anchorId="5FFC5605" wp14:editId="6E7CE36B">
+          <wp:inline distT="0" distB="0" distL="0" distR="0" wp14:anchorId="76569CA3" wp14:editId="4429F9F7">
             <wp:extent cx="5731510" cy="1510032"/>
             <wp:effectExtent l="0" t="0" r="2540" b="0"/>
             <wp:docPr id="3" name="Picture 3"/>
@@ -697,7 +701,7 @@
           <w:sz w:val="20"/>
         </w:rPr>
         <w:drawing>
-          <wp:inline distT="0" distB="0" distL="0" distR="0" wp14:anchorId="482D6566" wp14:editId="1097D8B1">
+          <wp:inline distT="0" distB="0" distL="0" distR="0" wp14:anchorId="54DD202A" wp14:editId="5CD70CE4">
             <wp:extent cx="5731510" cy="2294441"/>
             <wp:effectExtent l="0" t="0" r="2540" b="0"/>
             <wp:docPr id="4" name="Picture 4"/>
@@ -820,8 +824,6 @@
           <w:sz w:val="20"/>
         </w:rPr>
       </w:pPr>
-      <w:bookmarkStart w:id="0" w:name="_GoBack"/>
-      <w:bookmarkEnd w:id="0"/>
     </w:p>
     <w:p>
       <w:pPr>
@@ -931,7 +933,7 @@
           <w:sz w:val="20"/>
         </w:rPr>
         <w:drawing>
-          <wp:inline distT="0" distB="0" distL="0" distR="0" wp14:anchorId="2C60C197" wp14:editId="16EF75AE">
+          <wp:inline distT="0" distB="0" distL="0" distR="0" wp14:anchorId="668D2E85" wp14:editId="424F6495">
             <wp:extent cx="5731510" cy="3812434"/>
             <wp:effectExtent l="0" t="0" r="2540" b="0"/>
             <wp:docPr id="5" name="Picture 5"/>
@@ -1032,7 +1034,7 @@
           <w:sz w:val="20"/>
         </w:rPr>
         <w:drawing>
-          <wp:inline distT="0" distB="0" distL="0" distR="0" wp14:anchorId="7B82540C" wp14:editId="51DF4745">
+          <wp:inline distT="0" distB="0" distL="0" distR="0" wp14:anchorId="2C58732F" wp14:editId="58478D44">
             <wp:extent cx="4391638" cy="2781688"/>
             <wp:effectExtent l="0" t="0" r="9525" b="0"/>
             <wp:docPr id="6" name="Picture 6"/>
@@ -1068,6 +1070,9 @@
         </w:drawing>
       </w:r>
     </w:p>
+    <w:p/>
+    <w:p/>
+    <w:p/>
     <w:p/>
     <w:p/>
     <w:sectPr>
@@ -1397,7 +1402,7 @@
     <w:basedOn w:val="Normal"/>
     <w:uiPriority w:val="34"/>
     <w:qFormat/>
-    <w:rsid w:val="00F3030A"/>
+    <w:rsid w:val="00CD3DFE"/>
     <w:pPr>
       <w:ind w:left="720"/>
       <w:contextualSpacing/>
@@ -1410,7 +1415,7 @@
     <w:uiPriority w:val="99"/>
     <w:semiHidden/>
     <w:unhideWhenUsed/>
-    <w:rsid w:val="00F3030A"/>
+    <w:rsid w:val="004928F5"/>
     <w:pPr>
       <w:spacing w:after="0" w:line="240" w:lineRule="auto"/>
     </w:pPr>
@@ -1426,7 +1431,7 @@
     <w:link w:val="BalloonText"/>
     <w:uiPriority w:val="99"/>
     <w:semiHidden/>
-    <w:rsid w:val="00F3030A"/>
+    <w:rsid w:val="004928F5"/>
     <w:rPr>
       <w:rFonts w:ascii="Tahoma" w:hAnsi="Tahoma" w:cs="Tahoma"/>
       <w:sz w:val="16"/>
@@ -1656,7 +1661,7 @@
     <w:basedOn w:val="Normal"/>
     <w:uiPriority w:val="34"/>
     <w:qFormat/>
-    <w:rsid w:val="00F3030A"/>
+    <w:rsid w:val="00CD3DFE"/>
     <w:pPr>
       <w:ind w:left="720"/>
       <w:contextualSpacing/>
@@ -1669,7 +1674,7 @@
     <w:uiPriority w:val="99"/>
     <w:semiHidden/>
     <w:unhideWhenUsed/>
-    <w:rsid w:val="00F3030A"/>
+    <w:rsid w:val="004928F5"/>
     <w:pPr>
       <w:spacing w:after="0" w:line="240" w:lineRule="auto"/>
     </w:pPr>
@@ -1685,7 +1690,7 @@
     <w:link w:val="BalloonText"/>
     <w:uiPriority w:val="99"/>
     <w:semiHidden/>
-    <w:rsid w:val="00F3030A"/>
+    <w:rsid w:val="004928F5"/>
     <w:rPr>
       <w:rFonts w:ascii="Tahoma" w:hAnsi="Tahoma" w:cs="Tahoma"/>
       <w:sz w:val="16"/>

</xml_diff>

<commit_message>
done with spelling errors 8th time and content updated 9th time
</commit_message>
<xml_diff>
--- a/readme.docx
+++ b/readme.docx
@@ -98,7 +98,19 @@
         <w:rPr>
           <w:sz w:val="30"/>
         </w:rPr>
-        <w:t xml:space="preserve">Hope you all are safe and making a good use of these quarantine. </w:t>
+        <w:t xml:space="preserve">Hope you all are safe and making a good use of </w:t>
+      </w:r>
+      <w:r>
+        <w:rPr>
+          <w:sz w:val="30"/>
+        </w:rPr>
+        <w:t>this</w:t>
+      </w:r>
+      <w:r>
+        <w:rPr>
+          <w:sz w:val="30"/>
+        </w:rPr>
+        <w:t xml:space="preserve"> quarantine. </w:t>
       </w:r>
     </w:p>
     <w:p>
@@ -239,27 +251,163 @@
           <w:sz w:val="28"/>
           <w:lang w:val="en-US"/>
         </w:rPr>
-        <w:t>As the nam</w:t>
-      </w:r>
-      <w:r>
-        <w:rPr>
-          <w:rFonts w:ascii="Segoe UI" w:eastAsia="Times New Roman" w:hAnsi="Segoe UI" w:cs="Segoe UI"/>
-          <w:color w:val="212529"/>
-          <w:sz w:val="28"/>
-          <w:lang w:val="en-US"/>
-        </w:rPr>
-        <w:t xml:space="preserve">e suggests venom </w:t>
+        <w:t>As t</w:t>
+      </w:r>
+      <w:r>
+        <w:rPr>
+          <w:rFonts w:ascii="Segoe UI" w:eastAsia="Times New Roman" w:hAnsi="Segoe UI" w:cs="Segoe UI"/>
+          <w:color w:val="212529"/>
+          <w:sz w:val="28"/>
+          <w:lang w:val="en-US"/>
+        </w:rPr>
+        <w:t>he name suggests venom “protégé</w:t>
+      </w:r>
+      <w:proofErr w:type="gramStart"/>
+      <w:r>
+        <w:rPr>
+          <w:rFonts w:ascii="Segoe UI" w:eastAsia="Times New Roman" w:hAnsi="Segoe UI" w:cs="Segoe UI"/>
+          <w:color w:val="212529"/>
+          <w:sz w:val="28"/>
+          <w:lang w:val="en-US"/>
+        </w:rPr>
+        <w:t>”  where</w:t>
+      </w:r>
+      <w:proofErr w:type="gramEnd"/>
+      <w:r>
+        <w:rPr>
+          <w:rFonts w:ascii="Segoe UI" w:eastAsia="Times New Roman" w:hAnsi="Segoe UI" w:cs="Segoe UI"/>
+          <w:color w:val="212529"/>
+          <w:sz w:val="28"/>
+          <w:lang w:val="en-US"/>
+        </w:rPr>
+        <w:t xml:space="preserve"> “</w:t>
+      </w:r>
+      <w:r>
+        <w:rPr>
+          <w:rFonts w:ascii="Segoe UI" w:eastAsia="Times New Roman" w:hAnsi="Segoe UI" w:cs="Segoe UI"/>
+          <w:color w:val="212529"/>
+          <w:sz w:val="28"/>
+          <w:lang w:val="en-US"/>
+        </w:rPr>
+        <w:t>venom</w:t>
+      </w:r>
+      <w:r>
+        <w:rPr>
+          <w:rFonts w:ascii="Segoe UI" w:eastAsia="Times New Roman" w:hAnsi="Segoe UI" w:cs="Segoe UI"/>
+          <w:color w:val="212529"/>
+          <w:sz w:val="28"/>
+          <w:lang w:val="en-US"/>
+        </w:rPr>
+        <w:t>”</w:t>
+      </w:r>
+      <w:r>
+        <w:rPr>
+          <w:rFonts w:ascii="Segoe UI" w:eastAsia="Times New Roman" w:hAnsi="Segoe UI" w:cs="Segoe UI"/>
+          <w:color w:val="212529"/>
+          <w:sz w:val="28"/>
+          <w:lang w:val="en-US"/>
+        </w:rPr>
+        <w:t xml:space="preserve"> stands for </w:t>
+      </w:r>
+      <w:r>
+        <w:rPr>
+          <w:rFonts w:ascii="Segoe UI" w:eastAsia="Times New Roman" w:hAnsi="Segoe UI" w:cs="Segoe UI"/>
+          <w:color w:val="212529"/>
+          <w:sz w:val="28"/>
+          <w:lang w:val="en-US"/>
+        </w:rPr>
+        <w:t>“</w:t>
+      </w:r>
+      <w:r>
+        <w:rPr>
+          <w:rFonts w:ascii="Segoe UI" w:eastAsia="Times New Roman" w:hAnsi="Segoe UI" w:cs="Segoe UI"/>
+          <w:color w:val="212529"/>
+          <w:sz w:val="28"/>
+          <w:lang w:val="en-US"/>
+        </w:rPr>
+        <w:t>virus</w:t>
+      </w:r>
+      <w:r>
+        <w:rPr>
+          <w:rFonts w:ascii="Segoe UI" w:eastAsia="Times New Roman" w:hAnsi="Segoe UI" w:cs="Segoe UI"/>
+          <w:color w:val="212529"/>
+          <w:sz w:val="28"/>
+          <w:lang w:val="en-US"/>
+        </w:rPr>
+        <w:t>”</w:t>
+      </w:r>
+      <w:r>
+        <w:rPr>
+          <w:rFonts w:ascii="Segoe UI" w:eastAsia="Times New Roman" w:hAnsi="Segoe UI" w:cs="Segoe UI"/>
+          <w:color w:val="212529"/>
+          <w:sz w:val="28"/>
+          <w:lang w:val="en-US"/>
+        </w:rPr>
+        <w:t xml:space="preserve"> and </w:t>
+      </w:r>
+      <w:r>
+        <w:rPr>
+          <w:rFonts w:ascii="Segoe UI" w:eastAsia="Times New Roman" w:hAnsi="Segoe UI" w:cs="Segoe UI"/>
+          <w:color w:val="212529"/>
+          <w:sz w:val="28"/>
+          <w:lang w:val="en-US"/>
+        </w:rPr>
+        <w:t>“protégé”</w:t>
+      </w:r>
+      <w:r>
+        <w:rPr>
+          <w:rFonts w:ascii="Segoe UI" w:eastAsia="Times New Roman" w:hAnsi="Segoe UI" w:cs="Segoe UI"/>
+          <w:color w:val="212529"/>
+          <w:sz w:val="28"/>
+          <w:lang w:val="en-US"/>
+        </w:rPr>
+        <w:t xml:space="preserve"> stands for </w:t>
+      </w:r>
+      <w:r>
+        <w:rPr>
+          <w:rFonts w:ascii="Segoe UI" w:eastAsia="Times New Roman" w:hAnsi="Segoe UI" w:cs="Segoe UI"/>
+          <w:color w:val="212529"/>
+          <w:sz w:val="28"/>
+          <w:lang w:val="en-US"/>
+        </w:rPr>
+        <w:t>“</w:t>
+      </w:r>
+      <w:r>
+        <w:rPr>
+          <w:rFonts w:ascii="Segoe UI" w:eastAsia="Times New Roman" w:hAnsi="Segoe UI" w:cs="Segoe UI"/>
+          <w:color w:val="212529"/>
+          <w:sz w:val="28"/>
+          <w:lang w:val="en-US"/>
+        </w:rPr>
+        <w:t>protector</w:t>
+      </w:r>
+      <w:r>
+        <w:rPr>
+          <w:rFonts w:ascii="Segoe UI" w:eastAsia="Times New Roman" w:hAnsi="Segoe UI" w:cs="Segoe UI"/>
+          <w:color w:val="212529"/>
+          <w:sz w:val="28"/>
+          <w:lang w:val="en-US"/>
+        </w:rPr>
+        <w:t>”</w:t>
+      </w:r>
+      <w:r>
+        <w:rPr>
+          <w:rFonts w:ascii="Segoe UI" w:eastAsia="Times New Roman" w:hAnsi="Segoe UI" w:cs="Segoe UI"/>
+          <w:color w:val="212529"/>
+          <w:sz w:val="28"/>
+          <w:lang w:val="en-US"/>
+        </w:rPr>
+        <w:t xml:space="preserve"> in </w:t>
       </w:r>
       <w:proofErr w:type="spellStart"/>
-      <w:proofErr w:type="gramStart"/>
-      <w:r>
-        <w:rPr>
-          <w:rFonts w:ascii="Segoe UI" w:eastAsia="Times New Roman" w:hAnsi="Segoe UI" w:cs="Segoe UI"/>
-          <w:color w:val="212529"/>
-          <w:sz w:val="28"/>
-          <w:lang w:val="en-US"/>
-        </w:rPr>
-        <w:t>protego</w:t>
+      <w:r>
+        <w:rPr>
+          <w:rFonts w:ascii="Segoe UI" w:eastAsia="Times New Roman" w:hAnsi="Segoe UI" w:cs="Segoe UI"/>
+          <w:color w:val="212529"/>
+          <w:sz w:val="28"/>
+          <w:lang w:val="en-US"/>
+        </w:rPr>
+        <w:t>latin</w:t>
       </w:r>
       <w:proofErr w:type="spellEnd"/>
       <w:r>
@@ -269,132 +417,104 @@
           <w:sz w:val="28"/>
           <w:lang w:val="en-US"/>
         </w:rPr>
-        <w:t xml:space="preserve">  where</w:t>
-      </w:r>
-      <w:proofErr w:type="gramEnd"/>
-      <w:r>
-        <w:rPr>
-          <w:rFonts w:ascii="Segoe UI" w:eastAsia="Times New Roman" w:hAnsi="Segoe UI" w:cs="Segoe UI"/>
-          <w:color w:val="212529"/>
-          <w:sz w:val="28"/>
-          <w:lang w:val="en-US"/>
-        </w:rPr>
-        <w:t xml:space="preserve">  venom stands for virus and </w:t>
-      </w:r>
-      <w:proofErr w:type="spellStart"/>
-      <w:r>
-        <w:rPr>
-          <w:rFonts w:ascii="Segoe UI" w:eastAsia="Times New Roman" w:hAnsi="Segoe UI" w:cs="Segoe UI"/>
-          <w:color w:val="212529"/>
-          <w:sz w:val="28"/>
-          <w:lang w:val="en-US"/>
-        </w:rPr>
-        <w:t>protego</w:t>
-      </w:r>
-      <w:proofErr w:type="spellEnd"/>
-      <w:r>
-        <w:rPr>
-          <w:rFonts w:ascii="Segoe UI" w:eastAsia="Times New Roman" w:hAnsi="Segoe UI" w:cs="Segoe UI"/>
-          <w:color w:val="212529"/>
-          <w:sz w:val="28"/>
-          <w:lang w:val="en-US"/>
-        </w:rPr>
-        <w:t xml:space="preserve">  stands for protector</w:t>
-      </w:r>
-      <w:r>
-        <w:rPr>
-          <w:rFonts w:ascii="Segoe UI" w:eastAsia="Times New Roman" w:hAnsi="Segoe UI" w:cs="Segoe UI"/>
-          <w:color w:val="212529"/>
-          <w:sz w:val="28"/>
-          <w:lang w:val="en-US"/>
-        </w:rPr>
-        <w:t xml:space="preserve"> in </w:t>
-      </w:r>
-      <w:proofErr w:type="spellStart"/>
-      <w:r>
-        <w:rPr>
-          <w:rFonts w:ascii="Segoe UI" w:eastAsia="Times New Roman" w:hAnsi="Segoe UI" w:cs="Segoe UI"/>
-          <w:color w:val="212529"/>
-          <w:sz w:val="28"/>
-          <w:lang w:val="en-US"/>
-        </w:rPr>
-        <w:t>latin</w:t>
-      </w:r>
-      <w:proofErr w:type="spellEnd"/>
-      <w:r>
-        <w:rPr>
-          <w:rFonts w:ascii="Segoe UI" w:eastAsia="Times New Roman" w:hAnsi="Segoe UI" w:cs="Segoe UI"/>
-          <w:color w:val="212529"/>
-          <w:sz w:val="28"/>
-          <w:lang w:val="en-US"/>
-        </w:rPr>
-        <w:t>. This</w:t>
-      </w:r>
-      <w:r>
-        <w:rPr>
-          <w:rFonts w:ascii="Segoe UI" w:eastAsia="Times New Roman" w:hAnsi="Segoe UI" w:cs="Segoe UI"/>
-          <w:color w:val="212529"/>
-          <w:sz w:val="28"/>
-          <w:lang w:val="en-US"/>
-        </w:rPr>
-        <w:t xml:space="preserve"> app is based on an old saying “PREVENTION IS BETTER THAN CURE</w:t>
-      </w:r>
-      <w:proofErr w:type="gramStart"/>
-      <w:r>
-        <w:rPr>
-          <w:rFonts w:ascii="Segoe UI" w:eastAsia="Times New Roman" w:hAnsi="Segoe UI" w:cs="Segoe UI"/>
-          <w:color w:val="212529"/>
-          <w:sz w:val="28"/>
-          <w:lang w:val="en-US"/>
-        </w:rPr>
-        <w:t xml:space="preserve">”  </w:t>
-      </w:r>
-      <w:r>
-        <w:rPr>
-          <w:rFonts w:ascii="Segoe UI" w:eastAsia="Times New Roman" w:hAnsi="Segoe UI" w:cs="Segoe UI"/>
-          <w:color w:val="212529"/>
-          <w:sz w:val="28"/>
-          <w:lang w:val="en-US"/>
-        </w:rPr>
-        <w:t>,</w:t>
-      </w:r>
-      <w:proofErr w:type="gramEnd"/>
-      <w:r>
-        <w:rPr>
-          <w:rFonts w:ascii="Segoe UI" w:eastAsia="Times New Roman" w:hAnsi="Segoe UI" w:cs="Segoe UI"/>
-          <w:color w:val="212529"/>
-          <w:sz w:val="28"/>
-          <w:lang w:val="en-US"/>
-        </w:rPr>
-        <w:t xml:space="preserve"> </w:t>
-      </w:r>
-      <w:r>
-        <w:rPr>
-          <w:rFonts w:ascii="Segoe UI" w:eastAsia="Times New Roman" w:hAnsi="Segoe UI" w:cs="Segoe UI"/>
-          <w:color w:val="212529"/>
-          <w:sz w:val="28"/>
-          <w:lang w:val="en-US"/>
-        </w:rPr>
-        <w:t>and the best way to stay safe from corona virus is by taking some basic precautions . As corona virus or COVID-19 is a pandemic disease that is 10 times more easily prone as compared to a normal virus and we all know the effects and harm that it can cause to us and our loved ones without even giving a single hint. So, just stay home and go outside only in an emergency and must remember to wear all th</w:t>
-      </w:r>
-      <w:r>
-        <w:rPr>
-          <w:rFonts w:ascii="Segoe UI" w:eastAsia="Times New Roman" w:hAnsi="Segoe UI" w:cs="Segoe UI"/>
-          <w:color w:val="212529"/>
-          <w:sz w:val="28"/>
-          <w:lang w:val="en-US"/>
-        </w:rPr>
-        <w:t>e protective equipment and don’</w:t>
-      </w:r>
-      <w:r>
-        <w:rPr>
-          <w:rFonts w:ascii="Segoe UI" w:eastAsia="Times New Roman" w:hAnsi="Segoe UI" w:cs="Segoe UI"/>
-          <w:color w:val="212529"/>
-          <w:sz w:val="28"/>
-          <w:lang w:val="en-US"/>
-        </w:rPr>
-        <w:t>t forget to check our web app while leaving home.</w:t>
-      </w:r>
+        <w:t>. This app is based on an old saying “</w:t>
+      </w:r>
+      <w:r>
+        <w:rPr>
+          <w:rFonts w:ascii="Segoe UI" w:eastAsia="Times New Roman" w:hAnsi="Segoe UI" w:cs="Segoe UI"/>
+          <w:color w:val="212529"/>
+          <w:sz w:val="28"/>
+          <w:lang w:val="en-US"/>
+        </w:rPr>
+        <w:t>PREVENTION IS BETTER THAN CURE”</w:t>
+      </w:r>
+      <w:r>
+        <w:rPr>
+          <w:rFonts w:ascii="Segoe UI" w:eastAsia="Times New Roman" w:hAnsi="Segoe UI" w:cs="Segoe UI"/>
+          <w:color w:val="212529"/>
+          <w:sz w:val="28"/>
+          <w:lang w:val="en-US"/>
+        </w:rPr>
+        <w:t>, and the best way to stay safe from corona virus is b</w:t>
+      </w:r>
+      <w:r>
+        <w:rPr>
+          <w:rFonts w:ascii="Segoe UI" w:eastAsia="Times New Roman" w:hAnsi="Segoe UI" w:cs="Segoe UI"/>
+          <w:color w:val="212529"/>
+          <w:sz w:val="28"/>
+          <w:lang w:val="en-US"/>
+        </w:rPr>
+        <w:t>y taking some basic precautions</w:t>
+      </w:r>
+      <w:r>
+        <w:rPr>
+          <w:rFonts w:ascii="Segoe UI" w:eastAsia="Times New Roman" w:hAnsi="Segoe UI" w:cs="Segoe UI"/>
+          <w:color w:val="212529"/>
+          <w:sz w:val="28"/>
+          <w:lang w:val="en-US"/>
+        </w:rPr>
+        <w:t>. As corona virus or COVID-19 is a pandemic disease that is 10 times more easily prone as compared to a normal virus and we all know the effects and harm that it can cause to us and our loved ones without even giving a single hint. So, just stay home and go outside only in an emergency and must remember to wear all the protective equipment an</w:t>
+      </w:r>
+      <w:r>
+        <w:rPr>
+          <w:rFonts w:ascii="Segoe UI" w:eastAsia="Times New Roman" w:hAnsi="Segoe UI" w:cs="Segoe UI"/>
+          <w:color w:val="212529"/>
+          <w:sz w:val="28"/>
+          <w:lang w:val="en-US"/>
+        </w:rPr>
+        <w:t>d don’t forget to check our web-</w:t>
+      </w:r>
+      <w:r>
+        <w:rPr>
+          <w:rFonts w:ascii="Segoe UI" w:eastAsia="Times New Roman" w:hAnsi="Segoe UI" w:cs="Segoe UI"/>
+          <w:color w:val="212529"/>
+          <w:sz w:val="28"/>
+          <w:lang w:val="en-US"/>
+        </w:rPr>
+        <w:t xml:space="preserve">app </w:t>
+      </w:r>
+      <w:r>
+        <w:rPr>
+          <w:rFonts w:ascii="Segoe UI" w:eastAsia="Times New Roman" w:hAnsi="Segoe UI" w:cs="Segoe UI"/>
+          <w:color w:val="212529"/>
+          <w:sz w:val="28"/>
+          <w:lang w:val="en-US"/>
+        </w:rPr>
+        <w:t>before</w:t>
+      </w:r>
+      <w:r>
+        <w:rPr>
+          <w:rFonts w:ascii="Segoe UI" w:eastAsia="Times New Roman" w:hAnsi="Segoe UI" w:cs="Segoe UI"/>
+          <w:color w:val="212529"/>
+          <w:sz w:val="28"/>
+          <w:lang w:val="en-US"/>
+        </w:rPr>
+        <w:t xml:space="preserve"> leaving home.</w:t>
+      </w:r>
+    </w:p>
+    <w:p>
+      <w:pPr>
+        <w:shd w:val="clear" w:color="auto" w:fill="FFFFFF"/>
+        <w:rPr>
+          <w:rFonts w:ascii="Segoe UI" w:eastAsia="Times New Roman" w:hAnsi="Segoe UI" w:cs="Segoe UI"/>
+          <w:color w:val="212529"/>
+          <w:sz w:val="28"/>
+          <w:lang w:val="en-US"/>
+        </w:rPr>
+      </w:pPr>
+      <w:bookmarkStart w:id="0" w:name="_GoBack"/>
+      <w:bookmarkEnd w:id="0"/>
+    </w:p>
+    <w:p>
+      <w:pPr>
+        <w:shd w:val="clear" w:color="auto" w:fill="FFFFFF"/>
+        <w:rPr>
+          <w:rFonts w:ascii="Segoe UI" w:eastAsia="Times New Roman" w:hAnsi="Segoe UI" w:cs="Segoe UI"/>
+          <w:color w:val="212529"/>
+          <w:sz w:val="28"/>
+          <w:lang w:val="en-US"/>
+        </w:rPr>
+      </w:pPr>
     </w:p>
     <w:p>
       <w:pPr>
@@ -562,7 +682,6 @@
           <w:b/>
           <w:sz w:val="40"/>
         </w:rPr>
-        <w:lastRenderedPageBreak/>
         <w:t>History:</w:t>
       </w:r>
     </w:p>
@@ -612,7 +731,19 @@
         <w:rPr>
           <w:sz w:val="32"/>
         </w:rPr>
-        <w:t xml:space="preserve"> so many people working outside by risking their own life like the </w:t>
+        <w:t xml:space="preserve"> so many people working outside by</w:t>
+      </w:r>
+      <w:r>
+        <w:rPr>
+          <w:sz w:val="32"/>
+        </w:rPr>
+        <w:t xml:space="preserve"> risking their own life like</w:t>
+      </w:r>
+      <w:r>
+        <w:rPr>
+          <w:sz w:val="32"/>
+        </w:rPr>
+        <w:t xml:space="preserve"> </w:t>
       </w:r>
       <w:r>
         <w:rPr>
@@ -638,21 +769,43 @@
         <w:rPr>
           <w:sz w:val="32"/>
         </w:rPr>
-        <w:t xml:space="preserve"> guy etc. they don’t have any idea about the building or the area where they are serving or going, also some people visit their relatives or friends, Yes in this lockdown down also, in the same building without being aware that a corona positive person was found there. So, we are trying to help such people by giving them accurate information about the infected people. By using this web application you can know the exact location of that person or group of people who were found to be corona positive, so that you can take precautions before </w:t>
-      </w:r>
-      <w:proofErr w:type="gramStart"/>
-      <w:r>
-        <w:rPr>
-          <w:sz w:val="32"/>
-        </w:rPr>
-        <w:t>it’s</w:t>
-      </w:r>
-      <w:proofErr w:type="gramEnd"/>
-      <w:r>
-        <w:rPr>
-          <w:sz w:val="32"/>
-        </w:rPr>
-        <w:t xml:space="preserve"> too late.</w:t>
+        <w:t xml:space="preserve"> guy etc. they don’t have any idea about the building or the area where they are serving or going, also some people vis</w:t>
+      </w:r>
+      <w:r>
+        <w:rPr>
+          <w:sz w:val="32"/>
+        </w:rPr>
+        <w:t>it their relatives or friends, y</w:t>
+      </w:r>
+      <w:r>
+        <w:rPr>
+          <w:sz w:val="32"/>
+        </w:rPr>
+        <w:t>es in this</w:t>
+      </w:r>
+      <w:r>
+        <w:rPr>
+          <w:sz w:val="32"/>
+        </w:rPr>
+        <w:t xml:space="preserve"> lockdown too</w:t>
+      </w:r>
+      <w:r>
+        <w:rPr>
+          <w:sz w:val="32"/>
+        </w:rPr>
+        <w:t>, in the same building without being aware that a corona positive person was found there. So, we are trying to help such people by giving them accurate information about the infected people. By using this web application you can know the exact location of that person or group of people who were found to be corona positive, so that you</w:t>
+      </w:r>
+      <w:r>
+        <w:rPr>
+          <w:sz w:val="32"/>
+        </w:rPr>
+        <w:t xml:space="preserve"> can take precautions before it i</w:t>
+      </w:r>
+      <w:r>
+        <w:rPr>
+          <w:sz w:val="32"/>
+        </w:rPr>
+        <w:t>s too late.</w:t>
       </w:r>
     </w:p>
     <w:p>
@@ -751,25 +904,38 @@
           <w:b/>
           <w:sz w:val="40"/>
         </w:rPr>
-        <w:lastRenderedPageBreak/>
-        <w:t xml:space="preserve">How did we </w:t>
-      </w:r>
-      <w:proofErr w:type="gramStart"/>
+        <w:t>How did we create</w:t>
+      </w:r>
       <w:r>
         <w:rPr>
           <w:b/>
           <w:sz w:val="40"/>
         </w:rPr>
-        <w:t>created</w:t>
-      </w:r>
-      <w:proofErr w:type="gramEnd"/>
+        <w:t xml:space="preserve"> </w:t>
+      </w:r>
+      <w:proofErr w:type="gramStart"/>
       <w:r>
         <w:rPr>
           <w:b/>
           <w:sz w:val="40"/>
         </w:rPr>
-        <w:t xml:space="preserve"> it:</w:t>
-      </w:r>
+        <w:t>it</w:t>
+      </w:r>
+      <w:r>
+        <w:rPr>
+          <w:b/>
+          <w:sz w:val="40"/>
+        </w:rPr>
+        <w:t xml:space="preserve"> </w:t>
+      </w:r>
+      <w:r>
+        <w:rPr>
+          <w:b/>
+          <w:sz w:val="40"/>
+        </w:rPr>
+        <w:t>:</w:t>
+      </w:r>
+      <w:proofErr w:type="gramEnd"/>
     </w:p>
     <w:p>
       <w:pPr>
@@ -792,7 +958,19 @@
         <w:rPr>
           <w:sz w:val="28"/>
         </w:rPr>
-        <w:t xml:space="preserve">e use a custom </w:t>
+        <w:t>e use</w:t>
+      </w:r>
+      <w:r>
+        <w:rPr>
+          <w:sz w:val="28"/>
+        </w:rPr>
+        <w:t>d</w:t>
+      </w:r>
+      <w:r>
+        <w:rPr>
+          <w:sz w:val="28"/>
+        </w:rPr>
+        <w:t xml:space="preserve"> a custom </w:t>
       </w:r>
       <w:r>
         <w:rPr>
@@ -804,7 +982,13 @@
         <w:rPr>
           <w:sz w:val="28"/>
         </w:rPr>
-        <w:t xml:space="preserve"> map that we created and added layers and marked the</w:t>
+        <w:t xml:space="preserve"> map that we have created. Then we added layers and marked</w:t>
+      </w:r>
+      <w:r>
+        <w:rPr>
+          <w:sz w:val="28"/>
+        </w:rPr>
+        <w:t xml:space="preserve"> the</w:t>
       </w:r>
       <w:r>
         <w:rPr>
@@ -1020,7 +1204,19 @@
         <w:rPr>
           <w:sz w:val="28"/>
         </w:rPr>
-        <w:t>We also mentioned the name of the people who are infected and their address.</w:t>
+        <w:t>We also mentioned the name of the people who are infected and their address</w:t>
+      </w:r>
+      <w:r>
+        <w:rPr>
+          <w:sz w:val="28"/>
+        </w:rPr>
+        <w:t xml:space="preserve"> too</w:t>
+      </w:r>
+      <w:r>
+        <w:rPr>
+          <w:sz w:val="28"/>
+        </w:rPr>
+        <w:t>.</w:t>
       </w:r>
     </w:p>
     <w:p>
@@ -1237,7 +1433,6 @@
         <w:rPr>
           <w:sz w:val="28"/>
         </w:rPr>
-        <w:lastRenderedPageBreak/>
         <w:t>We also added a</w:t>
       </w:r>
       <w:r>
@@ -1250,7 +1445,55 @@
         <w:rPr>
           <w:sz w:val="28"/>
         </w:rPr>
-        <w:t xml:space="preserve"> editing tool if someone with new and updated information can edit (condition is information should be correct as it can cause serious risk to a person).</w:t>
+        <w:t xml:space="preserve"> editing tool so that</w:t>
+      </w:r>
+      <w:r>
+        <w:rPr>
+          <w:sz w:val="28"/>
+        </w:rPr>
+        <w:t xml:space="preserve"> </w:t>
+      </w:r>
+      <w:r>
+        <w:rPr>
+          <w:sz w:val="28"/>
+        </w:rPr>
+        <w:t>anyone</w:t>
+      </w:r>
+      <w:r>
+        <w:rPr>
+          <w:sz w:val="28"/>
+        </w:rPr>
+        <w:t xml:space="preserve"> </w:t>
+      </w:r>
+      <w:r>
+        <w:rPr>
+          <w:sz w:val="28"/>
+        </w:rPr>
+        <w:t>with</w:t>
+      </w:r>
+      <w:r>
+        <w:rPr>
+          <w:sz w:val="28"/>
+        </w:rPr>
+        <w:t xml:space="preserve"> new and updated information can edit </w:t>
+      </w:r>
+      <w:r>
+        <w:rPr>
+          <w:sz w:val="28"/>
+        </w:rPr>
+        <w:t>it</w:t>
+      </w:r>
+      <w:r>
+        <w:rPr>
+          <w:sz w:val="28"/>
+        </w:rPr>
+        <w:t xml:space="preserve"> </w:t>
+      </w:r>
+      <w:r>
+        <w:rPr>
+          <w:sz w:val="28"/>
+        </w:rPr>
+        <w:t>(condition is information should be correct as it can cause serious risk to a person).</w:t>
       </w:r>
     </w:p>
     <w:p>
@@ -1394,7 +1637,6 @@
         <w:rPr>
           <w:sz w:val="28"/>
         </w:rPr>
-        <w:lastRenderedPageBreak/>
         <w:t xml:space="preserve">We used </w:t>
       </w:r>
       <w:proofErr w:type="spellStart"/>
@@ -1433,8 +1675,6 @@
           <w:sz w:val="28"/>
         </w:rPr>
       </w:pPr>
-      <w:bookmarkStart w:id="0" w:name="_GoBack"/>
-      <w:bookmarkEnd w:id="0"/>
     </w:p>
     <w:p>
       <w:pPr>
@@ -1540,21 +1780,13 @@
         <w:rPr>
           <w:sz w:val="28"/>
         </w:rPr>
-        <w:t xml:space="preserve">We also added comments </w:t>
-      </w:r>
-      <w:proofErr w:type="spellStart"/>
-      <w:r>
-        <w:rPr>
-          <w:sz w:val="28"/>
-        </w:rPr>
-        <w:t>every where</w:t>
-      </w:r>
-      <w:proofErr w:type="spellEnd"/>
-      <w:r>
-        <w:rPr>
-          <w:sz w:val="28"/>
-        </w:rPr>
-        <w:t xml:space="preserve"> so that we can try our best to explain about the code.</w:t>
+        <w:t>We also added comments every</w:t>
+      </w:r>
+      <w:r>
+        <w:rPr>
+          <w:sz w:val="28"/>
+        </w:rPr>
+        <w:t>where so that we can try our best to explain the code.</w:t>
       </w:r>
     </w:p>
     <w:p>
@@ -1605,6 +1837,30 @@
           </wp:inline>
         </w:drawing>
       </w:r>
+    </w:p>
+    <w:p>
+      <w:pPr>
+        <w:pStyle w:val="ListParagraph"/>
+        <w:rPr>
+          <w:sz w:val="20"/>
+        </w:rPr>
+      </w:pPr>
+    </w:p>
+    <w:p>
+      <w:pPr>
+        <w:pStyle w:val="ListParagraph"/>
+        <w:rPr>
+          <w:sz w:val="20"/>
+        </w:rPr>
+      </w:pPr>
+    </w:p>
+    <w:p>
+      <w:pPr>
+        <w:pStyle w:val="ListParagraph"/>
+        <w:rPr>
+          <w:sz w:val="20"/>
+        </w:rPr>
+      </w:pPr>
     </w:p>
     <w:sectPr>
       <w:pgSz w:w="11906" w:h="16838"/>

</xml_diff>